<commit_message>
Fixed and added more exercises.
</commit_message>
<xml_diff>
--- a/Introduction_EBM-lab.docx
+++ b/Introduction_EBM-lab.docx
@@ -8,31 +8,41 @@
         <w:rPr>
           <w:sz w:val="24"/>
           <w:szCs w:val="24"/>
-          <w:lang w:val="en-GB"/>
-        </w:rPr>
-      </w:pPr>
-      <w:r>
-        <w:rPr>
-          <w:sz w:val="24"/>
-          <w:szCs w:val="24"/>
-          <w:lang w:val="en-GB"/>
-        </w:rPr>
-        <w:t xml:space="preserve">Original exercise by </w:t>
-      </w:r>
-      <w:r>
-        <w:rPr>
-          <w:sz w:val="24"/>
-          <w:szCs w:val="24"/>
-          <w:lang w:val="en-GB"/>
-        </w:rPr>
-        <w:t xml:space="preserve">Ellen </w:t>
+          <w:lang w:val="sv-SE"/>
+        </w:rPr>
+      </w:pPr>
+      <w:r>
+        <w:rPr>
+          <w:sz w:val="24"/>
+          <w:szCs w:val="24"/>
+          <w:lang w:val="sv-SE"/>
+        </w:rPr>
+        <w:t xml:space="preserve">Original </w:t>
       </w:r>
       <w:proofErr w:type="spellStart"/>
       <w:r>
         <w:rPr>
           <w:sz w:val="24"/>
           <w:szCs w:val="24"/>
-          <w:lang w:val="en-GB"/>
+          <w:lang w:val="sv-SE"/>
+        </w:rPr>
+        <w:t>exercise</w:t>
+      </w:r>
+      <w:proofErr w:type="spellEnd"/>
+      <w:r>
+        <w:rPr>
+          <w:sz w:val="24"/>
+          <w:szCs w:val="24"/>
+          <w:lang w:val="sv-SE"/>
+        </w:rPr>
+        <w:t xml:space="preserve"> by Ellen </w:t>
+      </w:r>
+      <w:proofErr w:type="spellStart"/>
+      <w:r>
+        <w:rPr>
+          <w:sz w:val="24"/>
+          <w:szCs w:val="24"/>
+          <w:lang w:val="sv-SE"/>
         </w:rPr>
         <w:t>Berntell</w:t>
       </w:r>
@@ -43,73 +53,17 @@
         <w:rPr>
           <w:sz w:val="24"/>
           <w:szCs w:val="24"/>
-          <w:lang w:val="en-GB"/>
-        </w:rPr>
-      </w:pPr>
-      <w:proofErr w:type="spellStart"/>
-      <w:r>
-        <w:rPr>
-          <w:sz w:val="24"/>
-          <w:szCs w:val="24"/>
-          <w:lang w:val="en-GB"/>
-        </w:rPr>
-        <w:t>Institutionen</w:t>
-      </w:r>
-      <w:proofErr w:type="spellEnd"/>
-      <w:r>
-        <w:rPr>
-          <w:sz w:val="24"/>
-          <w:szCs w:val="24"/>
-          <w:lang w:val="en-GB"/>
-        </w:rPr>
-        <w:t xml:space="preserve"> för </w:t>
-      </w:r>
-      <w:proofErr w:type="spellStart"/>
-      <w:r>
-        <w:rPr>
-          <w:sz w:val="24"/>
-          <w:szCs w:val="24"/>
-          <w:lang w:val="en-GB"/>
-        </w:rPr>
-        <w:t>naturgeografi</w:t>
-      </w:r>
-      <w:proofErr w:type="spellEnd"/>
-      <w:r>
-        <w:rPr>
-          <w:sz w:val="24"/>
-          <w:szCs w:val="24"/>
-          <w:lang w:val="en-GB"/>
-        </w:rPr>
-        <w:t xml:space="preserve"> </w:t>
-      </w:r>
-      <w:proofErr w:type="spellStart"/>
-      <w:r>
-        <w:rPr>
-          <w:sz w:val="24"/>
-          <w:szCs w:val="24"/>
-          <w:lang w:val="en-GB"/>
-        </w:rPr>
-        <w:t>och</w:t>
-      </w:r>
-      <w:proofErr w:type="spellEnd"/>
-      <w:r>
-        <w:rPr>
-          <w:sz w:val="24"/>
-          <w:szCs w:val="24"/>
-          <w:lang w:val="en-GB"/>
-        </w:rPr>
-        <w:t xml:space="preserve"> </w:t>
-      </w:r>
-      <w:proofErr w:type="spellStart"/>
-      <w:r>
-        <w:rPr>
-          <w:sz w:val="24"/>
-          <w:szCs w:val="24"/>
-          <w:lang w:val="en-GB"/>
-        </w:rPr>
-        <w:t>kvartärgeologi</w:t>
-      </w:r>
-      <w:proofErr w:type="spellEnd"/>
+          <w:lang w:val="sv-SE"/>
+        </w:rPr>
+      </w:pPr>
+      <w:r>
+        <w:rPr>
+          <w:sz w:val="24"/>
+          <w:szCs w:val="24"/>
+          <w:lang w:val="sv-SE"/>
+        </w:rPr>
+        <w:t>Institutionen för naturgeografi och kvartärgeologi</w:t>
+      </w:r>
     </w:p>
     <w:p>
       <w:pPr>
@@ -789,14 +743,7 @@
           <w:i/>
           <w:lang w:val="en-GB"/>
         </w:rPr>
-        <w:t>The idea behind a global (0-dim) energy balance model is that the average temperature of the planet is determined by the balance between incoming, minus reflected, solar radiation and outgoing long-wave radiation. This balance determines the planet's effective radiant temperature.</w:t>
-      </w:r>
-      <w:r>
-        <w:rPr>
-          <w:i/>
-          <w:lang w:val="en-GB"/>
-        </w:rPr>
-        <w:t xml:space="preserve"> </w:t>
+        <w:t xml:space="preserve">The idea behind a global (0-dim) energy balance model is that the average temperature of the planet is determined by the balance between incoming, minus reflected, solar radiation and outgoing long-wave radiation. This balance determines the planet's effective radiant temperature. </w:t>
       </w:r>
       <w:r>
         <w:rPr>
@@ -888,39 +835,7 @@
           <w:szCs w:val="24"/>
           <w:lang w:val="en-GB"/>
         </w:rPr>
-        <w:t xml:space="preserve">In this simple model, the Earth has no </w:t>
-      </w:r>
-      <w:r>
-        <w:rPr>
-          <w:sz w:val="24"/>
-          <w:szCs w:val="24"/>
-          <w:lang w:val="en-GB"/>
-        </w:rPr>
-        <w:t>“</w:t>
-      </w:r>
-      <w:r>
-        <w:rPr>
-          <w:sz w:val="24"/>
-          <w:szCs w:val="24"/>
-          <w:lang w:val="en-GB"/>
-        </w:rPr>
-        <w:t>dimension</w:t>
-      </w:r>
-      <w:r>
-        <w:rPr>
-          <w:sz w:val="24"/>
-          <w:szCs w:val="24"/>
-          <w:lang w:val="en-GB"/>
-        </w:rPr>
-        <w:t>”,</w:t>
-      </w:r>
-      <w:r>
-        <w:rPr>
-          <w:sz w:val="24"/>
-          <w:szCs w:val="24"/>
-          <w:lang w:val="en-GB"/>
-        </w:rPr>
-        <w:t xml:space="preserve"> </w:t>
+        <w:t xml:space="preserve">In this simple model, the Earth has no “dimension”, </w:t>
       </w:r>
       <w:proofErr w:type="gramStart"/>
       <w:r>
@@ -956,39 +871,7 @@
           <w:szCs w:val="24"/>
           <w:lang w:val="en-GB"/>
         </w:rPr>
-        <w:t xml:space="preserve">We get a slightly more realistic model if we also take into account that the energy balance is different at different latitudes. We can then divide the earth into a number of </w:t>
-      </w:r>
-      <w:r>
-        <w:rPr>
-          <w:sz w:val="24"/>
-          <w:szCs w:val="24"/>
-          <w:lang w:val="en-GB"/>
-        </w:rPr>
-        <w:t>“</w:t>
-      </w:r>
-      <w:r>
-        <w:rPr>
-          <w:sz w:val="24"/>
-          <w:szCs w:val="24"/>
-          <w:lang w:val="en-GB"/>
-        </w:rPr>
-        <w:t>zones</w:t>
-      </w:r>
-      <w:r>
-        <w:rPr>
-          <w:sz w:val="24"/>
-          <w:szCs w:val="24"/>
-          <w:lang w:val="en-GB"/>
-        </w:rPr>
-        <w:t>”</w:t>
-      </w:r>
-      <w:r>
-        <w:rPr>
-          <w:sz w:val="24"/>
-          <w:szCs w:val="24"/>
-          <w:lang w:val="en-GB"/>
-        </w:rPr>
-        <w:t xml:space="preserve">, </w:t>
+        <w:t xml:space="preserve">We get a slightly more realistic model if we also take into account that the energy balance is different at different latitudes. We can then divide the earth into a number of “zones”, </w:t>
       </w:r>
       <w:proofErr w:type="gramStart"/>
       <w:r>
@@ -1006,23 +889,7 @@
           <w:szCs w:val="24"/>
           <w:lang w:val="en-GB"/>
         </w:rPr>
-        <w:t xml:space="preserve"> areas bounded by certain definite latitudes. If we do that, we can consider the energy balance in each zone separately. The model becomes even more realistic if we also take into account that energy can be transported between the zones. In reality this happens in the atmosphere and in the oceans, but in the </w:t>
-      </w:r>
-      <w:r>
-        <w:rPr>
-          <w:sz w:val="24"/>
-          <w:szCs w:val="24"/>
-          <w:lang w:val="en-GB"/>
-        </w:rPr>
-        <w:t xml:space="preserve">simplified </w:t>
-      </w:r>
-      <w:r>
-        <w:rPr>
-          <w:sz w:val="24"/>
-          <w:szCs w:val="24"/>
-          <w:lang w:val="en-GB"/>
-        </w:rPr>
-        <w:t>model we can simply assume that energy can be transported between the zones without specifying how it happens. We can illustrate such a model as in the figure below:</w:t>
+        <w:t xml:space="preserve"> areas bounded by certain definite latitudes. If we do that, we can consider the energy balance in each zone separately. The model becomes even more realistic if we also take into account that energy can be transported between the zones. In reality this happens in the atmosphere and in the oceans, but in the simplified model we can simply assume that energy can be transported between the zones without specifying how it happens. We can illustrate such a model as in the figure below:</w:t>
       </w:r>
     </w:p>
     <w:p>
@@ -1300,39 +1167,7 @@
           <w:szCs w:val="24"/>
           <w:lang w:val="en-GB"/>
         </w:rPr>
-        <w:t>After this</w:t>
-      </w:r>
-      <w:r>
-        <w:rPr>
-          <w:sz w:val="24"/>
-          <w:szCs w:val="24"/>
-          <w:lang w:val="en-GB"/>
-        </w:rPr>
-        <w:t xml:space="preserve"> conceptual</w:t>
-      </w:r>
-      <w:r>
-        <w:rPr>
-          <w:sz w:val="24"/>
-          <w:szCs w:val="24"/>
-          <w:lang w:val="en-GB"/>
-        </w:rPr>
-        <w:t xml:space="preserve"> introduction</w:t>
-      </w:r>
-      <w:r>
-        <w:rPr>
-          <w:sz w:val="24"/>
-          <w:szCs w:val="24"/>
-          <w:lang w:val="en-GB"/>
-        </w:rPr>
-        <w:t xml:space="preserve">, </w:t>
-      </w:r>
-      <w:r>
-        <w:rPr>
-          <w:sz w:val="24"/>
-          <w:szCs w:val="24"/>
-          <w:lang w:val="en-GB"/>
-        </w:rPr>
-        <w:t xml:space="preserve">we move on to describe the </w:t>
+        <w:t xml:space="preserve">After this conceptual introduction, we move on to describe the </w:t>
       </w:r>
       <w:proofErr w:type="gramStart"/>
       <w:r>
@@ -1350,23 +1185,7 @@
           <w:szCs w:val="24"/>
           <w:lang w:val="en-GB"/>
         </w:rPr>
-        <w:t xml:space="preserve"> using </w:t>
-      </w:r>
-      <w:r>
-        <w:rPr>
-          <w:sz w:val="24"/>
-          <w:szCs w:val="24"/>
-          <w:lang w:val="en-GB"/>
-        </w:rPr>
-        <w:t>equations</w:t>
-      </w:r>
-      <w:r>
-        <w:rPr>
-          <w:sz w:val="24"/>
-          <w:szCs w:val="24"/>
-          <w:lang w:val="en-GB"/>
-        </w:rPr>
-        <w:t>.</w:t>
+        <w:t xml:space="preserve"> using equations.</w:t>
       </w:r>
     </w:p>
     <w:p>
@@ -1422,23 +1241,54 @@
           <w:szCs w:val="24"/>
           <w:lang w:val="en-GB"/>
         </w:rPr>
-        <w:t>In the very simplest case, we can limit ourselves to calculating the effective radiation temperature obtained if we assume that the outgoing radiation energy R</w:t>
-      </w:r>
-      <w:r>
-        <w:rPr>
-          <w:sz w:val="24"/>
-          <w:szCs w:val="24"/>
-          <w:lang w:val="en-GB"/>
-        </w:rPr>
-        <w:t> is equal to the absorbed radiation energy R</w:t>
-      </w:r>
-      <w:r>
-        <w:rPr>
-          <w:sz w:val="24"/>
-          <w:szCs w:val="24"/>
-          <w:lang w:val="en-GB"/>
-        </w:rPr>
-        <w:t xml:space="preserve"> for the planet as a whole, </w:t>
+        <w:t xml:space="preserve">In the very simplest case, we can limit ourselves to calculating the effective radiation temperature obtained if we assume that the outgoing radiation energy </w:t>
+      </w:r>
+      <m:oMath>
+        <m:r>
+          <w:rPr>
+            <w:rFonts w:ascii="Cambria Math" w:hAnsi="Cambria Math"/>
+            <w:sz w:val="24"/>
+            <w:szCs w:val="24"/>
+            <w:lang w:val="en-GB"/>
+          </w:rPr>
+          <m:t>R↑</m:t>
+        </m:r>
+      </m:oMath>
+      <w:r>
+        <w:rPr>
+          <w:sz w:val="24"/>
+          <w:szCs w:val="24"/>
+          <w:lang w:val="en-GB"/>
+        </w:rPr>
+        <w:t xml:space="preserve"> is equal to the absorbed radiation energy </w:t>
+      </w:r>
+      <m:oMath>
+        <m:r>
+          <w:rPr>
+            <w:rFonts w:ascii="Cambria Math" w:hAnsi="Cambria Math"/>
+            <w:sz w:val="24"/>
+            <w:szCs w:val="24"/>
+            <w:lang w:val="en-GB"/>
+          </w:rPr>
+          <m:t>R</m:t>
+        </m:r>
+        <m:r>
+          <w:rPr>
+            <w:rFonts w:ascii="Cambria Math" w:hAnsi="Cambria Math"/>
+            <w:sz w:val="24"/>
+            <w:szCs w:val="24"/>
+            <w:lang w:val="en-GB"/>
+          </w:rPr>
+          <m:t>↓</m:t>
+        </m:r>
+      </m:oMath>
+      <w:r>
+        <w:rPr>
+          <w:sz w:val="24"/>
+          <w:szCs w:val="24"/>
+          <w:lang w:val="en-GB"/>
+        </w:rPr>
+        <w:t xml:space="preserve"> for the planet as a whole, </w:t>
       </w:r>
       <w:proofErr w:type="gramStart"/>
       <w:r>
@@ -1475,66 +1325,36 @@
         </w:rPr>
         <w:t xml:space="preserve">In the very simplest case, we can limit ourselves to calculating the effective radiation temperature obtained if we assume that the outgoing radiation energy </w:t>
       </w:r>
-      <w:r>
-        <w:rPr>
-          <w:b/>
-          <w:bCs/>
-          <w:i/>
-          <w:sz w:val="24"/>
-          <w:szCs w:val="24"/>
-          <w:lang w:val="en-GB"/>
-        </w:rPr>
-        <w:t>R</w:t>
-      </w:r>
-      <w:r>
-        <w:rPr>
-          <w:rFonts w:ascii="Symbol" w:hAnsi="Symbol" w:cs="Symbol"/>
-          <w:b/>
-          <w:bCs/>
-          <w:sz w:val="24"/>
-          <w:szCs w:val="24"/>
-          <w:lang w:val="en-GB"/>
-        </w:rPr>
-        <w:t></w:t>
-      </w:r>
-      <w:r>
-        <w:rPr>
-          <w:sz w:val="24"/>
-          <w:szCs w:val="24"/>
-          <w:lang w:val="en-GB"/>
-        </w:rPr>
-        <w:t xml:space="preserve"> </w:t>
-      </w:r>
-      <w:r>
-        <w:rPr>
-          <w:sz w:val="24"/>
-          <w:szCs w:val="24"/>
-          <w:lang w:val="en-GB"/>
-        </w:rPr>
-        <w:t xml:space="preserve"> is equal to the absorbed radiation energy </w:t>
-      </w:r>
-      <w:r>
-        <w:rPr>
-          <w:b/>
-          <w:bCs/>
-          <w:i/>
-          <w:sz w:val="24"/>
-          <w:szCs w:val="24"/>
-          <w:lang w:val="en-GB"/>
-        </w:rPr>
-        <w:t>R</w:t>
-      </w:r>
-      <w:r>
-        <w:rPr>
-          <w:rFonts w:ascii="Symbol" w:hAnsi="Symbol" w:cs="Symbol"/>
-          <w:b/>
-          <w:bCs/>
-          <w:sz w:val="24"/>
-          <w:szCs w:val="24"/>
-          <w:lang w:val="en-GB"/>
-        </w:rPr>
-        <w:t></w:t>
-      </w:r>
+      <m:oMath>
+        <m:r>
+          <w:rPr>
+            <w:rFonts w:ascii="Cambria Math" w:hAnsi="Cambria Math"/>
+            <w:sz w:val="24"/>
+            <w:szCs w:val="24"/>
+            <w:lang w:val="en-GB"/>
+          </w:rPr>
+          <m:t>R↑</m:t>
+        </m:r>
+      </m:oMath>
+      <w:r>
+        <w:rPr>
+          <w:sz w:val="24"/>
+          <w:szCs w:val="24"/>
+          <w:lang w:val="en-GB"/>
+        </w:rPr>
+        <w:t xml:space="preserve"> is equal to the absorbed radiation energy </w:t>
+      </w:r>
+      <m:oMath>
+        <m:r>
+          <w:rPr>
+            <w:rFonts w:ascii="Cambria Math" w:hAnsi="Cambria Math"/>
+            <w:sz w:val="24"/>
+            <w:szCs w:val="24"/>
+            <w:lang w:val="en-GB"/>
+          </w:rPr>
+          <m:t>R↓</m:t>
+        </m:r>
+      </m:oMath>
       <w:r>
         <w:rPr>
           <w:sz w:val="24"/>
@@ -1773,7 +1593,7 @@
             <v:fill color2="black"/>
             <v:imagedata r:id="rId9" o:title=""/>
           </v:shape>
-          <o:OLEObject Type="Embed" ProgID="Equation.3" ShapeID="_x0000_i1029" DrawAspect="Content" ObjectID="_1736139577" r:id="rId10"/>
+          <o:OLEObject Type="Embed" ProgID="Equation.3" ShapeID="_x0000_i1029" DrawAspect="Content" ObjectID="_1736863860" r:id="rId10"/>
         </w:object>
       </w:r>
       <w:r>
@@ -1822,15 +1642,7 @@
           <w:szCs w:val="24"/>
           <w:lang w:val="en-GB"/>
         </w:rPr>
-        <w:t xml:space="preserve">and </w:t>
-      </w:r>
-      <w:r>
-        <w:rPr>
-          <w:sz w:val="24"/>
-          <w:szCs w:val="24"/>
-          <w:lang w:val="en-GB"/>
-        </w:rPr>
-        <w:t xml:space="preserve"> </w:t>
+        <w:t xml:space="preserve">and  </w:t>
       </w:r>
       <w:r>
         <w:rPr>
@@ -2011,24 +1823,43 @@
           <w:szCs w:val="24"/>
           <w:lang w:val="en-GB"/>
         </w:rPr>
-        <w:t xml:space="preserve">For the Earth, at this point in time, the TSI </w:t>
+        <w:t>For the Earth, at this point in time, the TSI is 1361 W m</w:t>
+      </w:r>
+      <w:r>
+        <w:rPr>
+          <w:kern w:val="1"/>
+          <w:sz w:val="24"/>
+          <w:szCs w:val="24"/>
+          <w:vertAlign w:val="superscript"/>
+          <w:lang w:val="en-GB"/>
+        </w:rPr>
+        <w:t>-2</w:t>
+      </w:r>
+      <w:r>
+        <w:rPr>
+          <w:sz w:val="24"/>
+          <w:szCs w:val="24"/>
+          <w:lang w:val="en-GB"/>
+        </w:rPr>
+        <w:t xml:space="preserve"> and the planetary albedo is </w:t>
       </w:r>
       <w:proofErr w:type="gramStart"/>
       <w:r>
         <w:rPr>
-          <w:sz w:val="24"/>
-          <w:szCs w:val="24"/>
-          <w:lang w:val="en-GB"/>
-        </w:rPr>
-        <w:t xml:space="preserve">is </w:t>
-      </w:r>
-      <w:r>
-        <w:rPr>
-          <w:sz w:val="24"/>
-          <w:szCs w:val="24"/>
-          <w:lang w:val="en-GB"/>
-        </w:rPr>
-        <w:t xml:space="preserve"> 1361</w:t>
+          <w:rFonts w:ascii="Symbol" w:hAnsi="Symbol" w:cs="Symbol"/>
+          <w:sz w:val="24"/>
+          <w:szCs w:val="24"/>
+          <w:lang w:val="en-GB"/>
+        </w:rPr>
+        <w:t></w:t>
+      </w:r>
+      <w:r>
+        <w:rPr>
+          <w:sz w:val="24"/>
+          <w:szCs w:val="24"/>
+          <w:lang w:val="en-GB"/>
+        </w:rPr>
+        <w:t xml:space="preserve">  =</w:t>
       </w:r>
       <w:proofErr w:type="gramEnd"/>
       <w:r>
@@ -2037,262 +1868,6 @@
           <w:szCs w:val="24"/>
           <w:lang w:val="en-GB"/>
         </w:rPr>
-        <w:t xml:space="preserve"> W m</w:t>
-      </w:r>
-      <w:r>
-        <w:rPr>
-          <w:kern w:val="1"/>
-          <w:sz w:val="24"/>
-          <w:szCs w:val="24"/>
-          <w:vertAlign w:val="superscript"/>
-          <w:lang w:val="en-GB"/>
-        </w:rPr>
-        <w:t>-2</w:t>
-      </w:r>
-      <w:r>
-        <w:rPr>
-          <w:sz w:val="24"/>
-          <w:szCs w:val="24"/>
-          <w:lang w:val="en-GB"/>
-        </w:rPr>
-        <w:t xml:space="preserve"> </w:t>
-      </w:r>
-      <w:r>
-        <w:rPr>
-          <w:sz w:val="24"/>
-          <w:szCs w:val="24"/>
-          <w:lang w:val="en-GB"/>
-        </w:rPr>
-        <w:t>and the planetary albedo is</w:t>
-      </w:r>
-      <w:r>
-        <w:rPr>
-          <w:sz w:val="24"/>
-          <w:szCs w:val="24"/>
-          <w:lang w:val="en-GB"/>
-        </w:rPr>
-        <w:t xml:space="preserve"> </w:t>
-      </w:r>
-      <w:r>
-        <w:rPr>
-          <w:rFonts w:ascii="Symbol" w:hAnsi="Symbol" w:cs="Symbol"/>
-          <w:sz w:val="24"/>
-          <w:szCs w:val="24"/>
-          <w:lang w:val="en-GB"/>
-        </w:rPr>
-        <w:t></w:t>
-      </w:r>
-      <w:r>
-        <w:rPr>
-          <w:sz w:val="24"/>
-          <w:szCs w:val="24"/>
-          <w:lang w:val="en-GB"/>
-        </w:rPr>
-        <w:t xml:space="preserve">  = 0.3.</w:t>
-      </w:r>
-    </w:p>
-    <w:p>
-      <w:pPr>
-        <w:rPr>
-          <w:sz w:val="24"/>
-          <w:szCs w:val="24"/>
-          <w:lang w:val="en-GB"/>
-        </w:rPr>
-      </w:pPr>
-      <w:r>
-        <w:rPr>
-          <w:sz w:val="24"/>
-          <w:szCs w:val="24"/>
-          <w:lang w:val="en-GB"/>
-        </w:rPr>
-        <w:t xml:space="preserve">För </w:t>
-      </w:r>
-      <w:proofErr w:type="spellStart"/>
-      <w:r>
-        <w:rPr>
-          <w:sz w:val="24"/>
-          <w:szCs w:val="24"/>
-          <w:lang w:val="en-GB"/>
-        </w:rPr>
-        <w:t>planeten</w:t>
-      </w:r>
-      <w:proofErr w:type="spellEnd"/>
-      <w:r>
-        <w:rPr>
-          <w:sz w:val="24"/>
-          <w:szCs w:val="24"/>
-          <w:lang w:val="en-GB"/>
-        </w:rPr>
-        <w:t xml:space="preserve"> </w:t>
-      </w:r>
-      <w:proofErr w:type="spellStart"/>
-      <w:r>
-        <w:rPr>
-          <w:sz w:val="24"/>
-          <w:szCs w:val="24"/>
-          <w:lang w:val="en-GB"/>
-        </w:rPr>
-        <w:t>jorden</w:t>
-      </w:r>
-      <w:proofErr w:type="spellEnd"/>
-      <w:r>
-        <w:rPr>
-          <w:sz w:val="24"/>
-          <w:szCs w:val="24"/>
-          <w:lang w:val="en-GB"/>
-        </w:rPr>
-        <w:t xml:space="preserve"> </w:t>
-      </w:r>
-      <w:proofErr w:type="spellStart"/>
-      <w:r>
-        <w:rPr>
-          <w:sz w:val="24"/>
-          <w:szCs w:val="24"/>
-          <w:lang w:val="en-GB"/>
-        </w:rPr>
-        <w:t>i</w:t>
-      </w:r>
-      <w:proofErr w:type="spellEnd"/>
-      <w:r>
-        <w:rPr>
-          <w:sz w:val="24"/>
-          <w:szCs w:val="24"/>
-          <w:lang w:val="en-GB"/>
-        </w:rPr>
-        <w:t xml:space="preserve"> </w:t>
-      </w:r>
-      <w:proofErr w:type="spellStart"/>
-      <w:r>
-        <w:rPr>
-          <w:sz w:val="24"/>
-          <w:szCs w:val="24"/>
-          <w:lang w:val="en-GB"/>
-        </w:rPr>
-        <w:t>nutid</w:t>
-      </w:r>
-      <w:proofErr w:type="spellEnd"/>
-      <w:r>
-        <w:rPr>
-          <w:sz w:val="24"/>
-          <w:szCs w:val="24"/>
-          <w:lang w:val="en-GB"/>
-        </w:rPr>
-        <w:t xml:space="preserve"> </w:t>
-      </w:r>
-      <w:proofErr w:type="spellStart"/>
-      <w:r>
-        <w:rPr>
-          <w:sz w:val="24"/>
-          <w:szCs w:val="24"/>
-          <w:lang w:val="en-GB"/>
-        </w:rPr>
-        <w:t>gäller</w:t>
-      </w:r>
-      <w:proofErr w:type="spellEnd"/>
-      <w:r>
-        <w:rPr>
-          <w:sz w:val="24"/>
-          <w:szCs w:val="24"/>
-          <w:lang w:val="en-GB"/>
-        </w:rPr>
-        <w:t xml:space="preserve"> </w:t>
-      </w:r>
-      <w:proofErr w:type="spellStart"/>
-      <w:r>
-        <w:rPr>
-          <w:sz w:val="24"/>
-          <w:szCs w:val="24"/>
-          <w:lang w:val="en-GB"/>
-        </w:rPr>
-        <w:t>att</w:t>
-      </w:r>
-      <w:proofErr w:type="spellEnd"/>
-      <w:r>
-        <w:rPr>
-          <w:sz w:val="24"/>
-          <w:szCs w:val="24"/>
-          <w:lang w:val="en-GB"/>
-        </w:rPr>
-        <w:t xml:space="preserve"> </w:t>
-      </w:r>
-      <w:r>
-        <w:rPr>
-          <w:i/>
-          <w:sz w:val="24"/>
-          <w:szCs w:val="24"/>
-          <w:lang w:val="en-GB"/>
-        </w:rPr>
-        <w:t>S</w:t>
-      </w:r>
-      <w:r>
-        <w:rPr>
-          <w:sz w:val="24"/>
-          <w:szCs w:val="24"/>
-          <w:lang w:val="en-GB"/>
-        </w:rPr>
-        <w:t xml:space="preserve"> = 1361 W m</w:t>
-      </w:r>
-      <w:r>
-        <w:rPr>
-          <w:kern w:val="1"/>
-          <w:sz w:val="24"/>
-          <w:szCs w:val="24"/>
-          <w:vertAlign w:val="superscript"/>
-          <w:lang w:val="en-GB"/>
-        </w:rPr>
-        <w:t>-2</w:t>
-      </w:r>
-      <w:r>
-        <w:rPr>
-          <w:sz w:val="24"/>
-          <w:szCs w:val="24"/>
-          <w:lang w:val="en-GB"/>
-        </w:rPr>
-        <w:t xml:space="preserve"> </w:t>
-      </w:r>
-      <w:proofErr w:type="spellStart"/>
-      <w:r>
-        <w:rPr>
-          <w:sz w:val="24"/>
-          <w:szCs w:val="24"/>
-          <w:lang w:val="en-GB"/>
-        </w:rPr>
-        <w:t>och</w:t>
-      </w:r>
-      <w:proofErr w:type="spellEnd"/>
-      <w:r>
-        <w:rPr>
-          <w:sz w:val="24"/>
-          <w:szCs w:val="24"/>
-          <w:lang w:val="en-GB"/>
-        </w:rPr>
-        <w:t xml:space="preserve"> </w:t>
-      </w:r>
-      <w:proofErr w:type="gramStart"/>
-      <w:r>
-        <w:rPr>
-          <w:rFonts w:ascii="Symbol" w:hAnsi="Symbol" w:cs="Symbol"/>
-          <w:sz w:val="24"/>
-          <w:szCs w:val="24"/>
-          <w:lang w:val="en-GB"/>
-        </w:rPr>
-        <w:t></w:t>
-      </w:r>
-      <w:r>
-        <w:rPr>
-          <w:sz w:val="24"/>
-          <w:szCs w:val="24"/>
-          <w:lang w:val="en-GB"/>
-        </w:rPr>
-        <w:t xml:space="preserve">  =</w:t>
-      </w:r>
-      <w:proofErr w:type="gramEnd"/>
-      <w:r>
-        <w:rPr>
-          <w:sz w:val="24"/>
-          <w:szCs w:val="24"/>
-          <w:lang w:val="en-GB"/>
-        </w:rPr>
         <w:t xml:space="preserve"> 0.3.</w:t>
       </w:r>
     </w:p>
@@ -2301,7 +1876,7 @@
         <w:rPr>
           <w:sz w:val="24"/>
           <w:szCs w:val="24"/>
-          <w:lang w:val="en-GB"/>
+          <w:lang w:val="sv-SE"/>
         </w:rPr>
       </w:pPr>
     </w:p>
@@ -2345,7 +1920,7 @@
             <v:fill color2="black"/>
             <v:imagedata r:id="rId11" o:title=""/>
           </v:shape>
-          <o:OLEObject Type="Embed" ProgID="Equation.3" ShapeID="_x0000_i1028" DrawAspect="Content" ObjectID="_1736139578" r:id="rId12"/>
+          <o:OLEObject Type="Embed" ProgID="Equation.3" ShapeID="_x0000_i1028" DrawAspect="Content" ObjectID="_1736863861" r:id="rId12"/>
         </w:object>
       </w:r>
       <w:r>
@@ -2531,25 +2106,7 @@
           <w:szCs w:val="24"/>
           <w:lang w:val="en-GB"/>
         </w:rPr>
-        <w:t xml:space="preserve"> is the </w:t>
-      </w:r>
-      <w:r>
-        <w:rPr>
-          <w:noProof/>
-          <w:sz w:val="24"/>
-          <w:szCs w:val="24"/>
-          <w:lang w:val="en-GB"/>
-        </w:rPr>
-        <w:t>Stefan-Boltzmann constant</w:t>
-      </w:r>
-      <w:r>
-        <w:rPr>
-          <w:noProof/>
-          <w:sz w:val="24"/>
-          <w:szCs w:val="24"/>
-          <w:lang w:val="en-GB"/>
-        </w:rPr>
-        <w:t xml:space="preserve"> and T is the temperature measured in Kelvin (K)</w:t>
+        <w:t xml:space="preserve"> is the Stefan-Boltzmann constant and T is the temperature measured in Kelvin (K)</w:t>
       </w:r>
       <w:r>
         <w:rPr>
@@ -2677,7 +2234,7 @@
             <v:fill color2="black"/>
             <v:imagedata r:id="rId13" o:title=""/>
           </v:shape>
-          <o:OLEObject Type="Embed" ProgID="Equation.3" ShapeID="_x0000_i1027" DrawAspect="Content" ObjectID="_1736139579" r:id="rId14"/>
+          <o:OLEObject Type="Embed" ProgID="Equation.3" ShapeID="_x0000_i1027" DrawAspect="Content" ObjectID="_1736863862" r:id="rId14"/>
         </w:object>
       </w:r>
       <w:r>
@@ -2763,7 +2320,7 @@
             <v:fill color2="black"/>
             <v:imagedata r:id="rId15" o:title=""/>
           </v:shape>
-          <o:OLEObject Type="Embed" ProgID="Equation.3" ShapeID="_x0000_i1026" DrawAspect="Content" ObjectID="_1736139580" r:id="rId16"/>
+          <o:OLEObject Type="Embed" ProgID="Equation.3" ShapeID="_x0000_i1026" DrawAspect="Content" ObjectID="_1736863863" r:id="rId16"/>
         </w:object>
       </w:r>
       <w:r>
@@ -2838,16 +2395,14 @@
         </w:rPr>
         <w:t xml:space="preserve"> </w:t>
       </w:r>
-      <w:proofErr w:type="spellStart"/>
-      <w:r>
-        <w:rPr>
-          <w:sz w:val="24"/>
-          <w:szCs w:val="24"/>
-          <w:lang w:val="en-GB"/>
-        </w:rPr>
-        <w:t>och</w:t>
-      </w:r>
-      <w:proofErr w:type="spellEnd"/>
+      <w:r>
+        <w:rPr>
+          <w:sz w:val="24"/>
+          <w:szCs w:val="24"/>
+          <w:lang w:val="en-GB"/>
+        </w:rPr>
+        <w:t>and</w:t>
+      </w:r>
       <w:r>
         <w:rPr>
           <w:sz w:val="24"/>
@@ -2881,24 +2436,34 @@
           <w:szCs w:val="24"/>
           <w:lang w:val="en-GB"/>
         </w:rPr>
-        <w:t xml:space="preserve"> </w:t>
-      </w:r>
-      <w:r>
-        <w:rPr>
-          <w:sz w:val="24"/>
-          <w:szCs w:val="24"/>
-          <w:lang w:val="en-GB"/>
-        </w:rPr>
-        <w:t xml:space="preserve">as stated above, we can calculate the effective radiation temperature of the planet Earth. A calculator works fine, but you can also </w:t>
-      </w:r>
-      <w:r>
-        <w:rPr>
-          <w:sz w:val="24"/>
-          <w:szCs w:val="24"/>
-          <w:lang w:val="en-GB"/>
-        </w:rPr>
-        <w:t xml:space="preserve">do it with </w:t>
-      </w:r>
+        <w:t xml:space="preserve"> as stated above, we can calculate the effective radiation temperature of the planet Earth. A calculator works fine, but you can also do it with the python function in ebm_models.ebm0.py in the files you downloaded earlier. You will soon do that in the first lab exercise below.</w:t>
+      </w:r>
+      <w:r>
+        <w:rPr>
+          <w:sz w:val="24"/>
+          <w:szCs w:val="24"/>
+          <w:lang w:val="en-GB"/>
+        </w:rPr>
+        <w:tab/>
+      </w:r>
+    </w:p>
+    <w:p>
+      <w:pPr>
+        <w:rPr>
+          <w:sz w:val="24"/>
+          <w:szCs w:val="24"/>
+          <w:lang w:val="en-GB"/>
+        </w:rPr>
+      </w:pPr>
+    </w:p>
+    <w:p>
+      <w:pPr>
+        <w:rPr>
+          <w:sz w:val="24"/>
+          <w:szCs w:val="24"/>
+          <w:lang w:val="en-GB"/>
+        </w:rPr>
+      </w:pPr>
       <w:r>
         <w:rPr>
           <w:sz w:val="24"/>
@@ -2906,249 +2471,7 @@
           <w:lang w:val="en-GB"/>
         </w:rPr>
         <w:lastRenderedPageBreak/>
-        <w:t xml:space="preserve">the python function in </w:t>
-      </w:r>
-      <w:r>
-        <w:rPr>
-          <w:sz w:val="24"/>
-          <w:szCs w:val="24"/>
-          <w:lang w:val="en-GB"/>
-        </w:rPr>
-        <w:t>ebm_models</w:t>
-      </w:r>
-      <w:r>
-        <w:rPr>
-          <w:sz w:val="24"/>
-          <w:szCs w:val="24"/>
-          <w:lang w:val="en-GB"/>
-        </w:rPr>
-        <w:t>.</w:t>
-      </w:r>
-      <w:r>
-        <w:rPr>
-          <w:sz w:val="24"/>
-          <w:szCs w:val="24"/>
-          <w:lang w:val="en-GB"/>
-        </w:rPr>
-        <w:t>ebm0.py</w:t>
-      </w:r>
-      <w:r>
-        <w:rPr>
-          <w:sz w:val="24"/>
-          <w:szCs w:val="24"/>
-          <w:lang w:val="en-GB"/>
-        </w:rPr>
-        <w:t xml:space="preserve"> in the files you downloaded earlier.</w:t>
-      </w:r>
-      <w:r>
-        <w:rPr>
-          <w:sz w:val="24"/>
-          <w:szCs w:val="24"/>
-          <w:lang w:val="en-GB"/>
-        </w:rPr>
-        <w:t xml:space="preserve"> You will soon do that in the first lab </w:t>
-      </w:r>
-      <w:r>
-        <w:rPr>
-          <w:sz w:val="24"/>
-          <w:szCs w:val="24"/>
-          <w:lang w:val="en-GB"/>
-        </w:rPr>
-        <w:t>exercise</w:t>
-      </w:r>
-      <w:r>
-        <w:rPr>
-          <w:sz w:val="24"/>
-          <w:szCs w:val="24"/>
-          <w:lang w:val="en-GB"/>
-        </w:rPr>
-        <w:t xml:space="preserve"> below.</w:t>
-      </w:r>
-      <w:r>
-        <w:rPr>
-          <w:sz w:val="24"/>
-          <w:szCs w:val="24"/>
-          <w:lang w:val="en-GB"/>
-        </w:rPr>
-        <w:tab/>
-      </w:r>
-    </w:p>
-    <w:p>
-      <w:pPr>
-        <w:rPr>
-          <w:sz w:val="24"/>
-          <w:szCs w:val="24"/>
-          <w:lang w:val="en-GB"/>
-        </w:rPr>
-      </w:pPr>
-    </w:p>
-    <w:p>
-      <w:pPr>
-        <w:rPr>
-          <w:sz w:val="24"/>
-          <w:szCs w:val="24"/>
-          <w:lang w:val="en-GB"/>
-        </w:rPr>
-      </w:pPr>
-      <w:r>
-        <w:rPr>
-          <w:sz w:val="24"/>
-          <w:szCs w:val="24"/>
-          <w:lang w:val="en-GB"/>
-        </w:rPr>
-        <w:t xml:space="preserve">However, the model in equation (3) is </w:t>
-      </w:r>
-      <w:r>
-        <w:rPr>
-          <w:sz w:val="24"/>
-          <w:szCs w:val="24"/>
-          <w:lang w:val="en-GB"/>
-        </w:rPr>
-        <w:t>very</w:t>
-      </w:r>
-      <w:r>
-        <w:rPr>
-          <w:sz w:val="24"/>
-          <w:szCs w:val="24"/>
-          <w:lang w:val="en-GB"/>
-        </w:rPr>
-        <w:t xml:space="preserve"> simple compared to reality. In part, it assumes that the Earth radiates as a perfect blackbody. There are no perfect blackbodies and </w:t>
-      </w:r>
-      <w:r>
-        <w:rPr>
-          <w:sz w:val="24"/>
-          <w:szCs w:val="24"/>
-          <w:lang w:val="en-GB"/>
-        </w:rPr>
-        <w:t xml:space="preserve">by definition </w:t>
-      </w:r>
-      <w:r>
-        <w:rPr>
-          <w:sz w:val="24"/>
-          <w:szCs w:val="24"/>
-          <w:lang w:val="en-GB"/>
-        </w:rPr>
-        <w:t>all real objects radiate less energy than a theoretical blackbody. In addition, an important component is completely missing if we want to consider the Earth's radiation balance at the surface: The model does not take into account at all that the atmosphere is almost transparent to the incoming solar radiation (which is short-wave), while it absorbs and re-</w:t>
-      </w:r>
-      <w:r>
-        <w:rPr>
-          <w:sz w:val="24"/>
-          <w:szCs w:val="24"/>
-          <w:lang w:val="en-GB"/>
-        </w:rPr>
-        <w:t xml:space="preserve">emits </w:t>
-      </w:r>
-      <w:r>
-        <w:rPr>
-          <w:sz w:val="24"/>
-          <w:szCs w:val="24"/>
-          <w:lang w:val="en-GB"/>
-        </w:rPr>
-        <w:t xml:space="preserve">a large part of </w:t>
-      </w:r>
-      <w:r>
-        <w:rPr>
-          <w:sz w:val="24"/>
-          <w:szCs w:val="24"/>
-          <w:lang w:val="en-GB"/>
-        </w:rPr>
-        <w:t xml:space="preserve">the </w:t>
-      </w:r>
-      <w:r>
-        <w:rPr>
-          <w:sz w:val="24"/>
-          <w:szCs w:val="24"/>
-          <w:lang w:val="en-GB"/>
-        </w:rPr>
-        <w:t>Earth</w:t>
-      </w:r>
-      <w:r>
-        <w:rPr>
-          <w:sz w:val="24"/>
-          <w:szCs w:val="24"/>
-          <w:lang w:val="en-GB"/>
-        </w:rPr>
-        <w:t xml:space="preserve">s </w:t>
-      </w:r>
-      <w:r>
-        <w:rPr>
-          <w:sz w:val="24"/>
-          <w:szCs w:val="24"/>
-          <w:lang w:val="en-GB"/>
-        </w:rPr>
-        <w:t>outgoing radiation (which is long-wave because the Earth is colder than the Sun). In reality, the Earth at the surface receives the sum of incoming (minus reflected) solar radiation and the long-wave radiation re-</w:t>
-      </w:r>
-      <w:r>
-        <w:rPr>
-          <w:sz w:val="24"/>
-          <w:szCs w:val="24"/>
-          <w:lang w:val="en-GB"/>
-        </w:rPr>
-        <w:t>emitted</w:t>
-      </w:r>
-      <w:r>
-        <w:rPr>
-          <w:sz w:val="24"/>
-          <w:szCs w:val="24"/>
-          <w:lang w:val="en-GB"/>
-        </w:rPr>
-        <w:t xml:space="preserve"> from the atmosphere. It is this </w:t>
-      </w:r>
-      <w:r>
-        <w:rPr>
-          <w:sz w:val="24"/>
-          <w:szCs w:val="24"/>
-          <w:lang w:val="en-GB"/>
-        </w:rPr>
-        <w:t>reemission of radiation</w:t>
-      </w:r>
-      <w:r>
-        <w:rPr>
-          <w:sz w:val="24"/>
-          <w:szCs w:val="24"/>
-          <w:lang w:val="en-GB"/>
-        </w:rPr>
-        <w:t xml:space="preserve"> that is called the greenhouse effect. The easiest way to </w:t>
-      </w:r>
-      <w:r>
-        <w:rPr>
-          <w:sz w:val="24"/>
-          <w:szCs w:val="24"/>
-          <w:lang w:val="en-GB"/>
-        </w:rPr>
-        <w:t xml:space="preserve">include the fact that </w:t>
-      </w:r>
-      <w:r>
-        <w:rPr>
-          <w:sz w:val="24"/>
-          <w:szCs w:val="24"/>
-          <w:lang w:val="en-GB"/>
-        </w:rPr>
-        <w:t>the Earth is not a perfect blackbody</w:t>
-      </w:r>
-      <w:r>
-        <w:rPr>
-          <w:sz w:val="24"/>
-          <w:szCs w:val="24"/>
-          <w:lang w:val="en-GB"/>
-        </w:rPr>
-        <w:t xml:space="preserve">, include </w:t>
-      </w:r>
-      <w:r>
-        <w:rPr>
-          <w:sz w:val="24"/>
-          <w:szCs w:val="24"/>
-          <w:lang w:val="en-GB"/>
-        </w:rPr>
-        <w:t>the greenhouse effect, and thus get a better model for the radiation balance at the Earth's surface, is to introduce a factor that reduces the amount of outgoing radiation. We therefore introduce a</w:t>
-      </w:r>
-      <w:r>
-        <w:rPr>
-          <w:sz w:val="24"/>
-          <w:szCs w:val="24"/>
-          <w:lang w:val="en-GB"/>
-        </w:rPr>
-        <w:t xml:space="preserve">n </w:t>
+        <w:t xml:space="preserve">However, the model in equation (3) is very simple compared to reality. In part, it assumes that the Earth radiates as a perfect blackbody. There are no perfect blackbodies and by definition all real objects radiate less energy than a theoretical blackbody. In addition, an important component is completely missing if we want to consider the Earth's radiation balance at the surface: The model does not take into account at all that the atmosphere is almost transparent to the incoming solar radiation (which is short-wave), while it absorbs and re-emits a large part of the Earths outgoing radiation (which is long-wave because the Earth is colder than the Sun). In reality, the Earth at the surface receives the sum of incoming (minus reflected) solar radiation and the long-wave radiation re-emitted from the atmosphere. It is this reemission of radiation that is called the greenhouse effect. The easiest way to include the fact that the Earth is not a perfect blackbody, include the greenhouse effect, and thus get a better model for the radiation balance at the Earth's surface, is to introduce a factor that reduces the amount of outgoing radiation. We therefore introduce an </w:t>
       </w:r>
       <w:r>
         <w:rPr>
@@ -3166,15 +2489,7 @@
           <w:szCs w:val="24"/>
           <w:lang w:val="en-GB"/>
         </w:rPr>
-        <w:t xml:space="preserve"> factor, </w:t>
-      </w:r>
-      <w:r>
-        <w:rPr>
-          <w:sz w:val="24"/>
-          <w:szCs w:val="24"/>
-          <w:lang w:val="en-GB"/>
-        </w:rPr>
-        <w:t xml:space="preserve">ε, which is a number between 0 and 1. The expression for the outgoing radiation </w:t>
+        <w:t xml:space="preserve"> factor, ε, which is a number between 0 and 1. The expression for the outgoing radiation </w:t>
       </w:r>
       <w:r>
         <w:rPr>
@@ -3200,23 +2515,7 @@
           <w:szCs w:val="24"/>
           <w:lang w:val="en-GB"/>
         </w:rPr>
-        <w:t xml:space="preserve"> </w:t>
-      </w:r>
-      <w:r>
-        <w:rPr>
-          <w:sz w:val="24"/>
-          <w:szCs w:val="24"/>
-          <w:lang w:val="en-GB"/>
-        </w:rPr>
-        <w:t xml:space="preserve">in the equation above </w:t>
-      </w:r>
-      <w:r>
-        <w:rPr>
-          <w:sz w:val="24"/>
-          <w:szCs w:val="24"/>
-          <w:lang w:val="en-GB"/>
-        </w:rPr>
-        <w:t>is multiplied by this factor, and our model then becomes:</w:t>
+        <w:t xml:space="preserve"> in the equation above is multiplied by this factor, and our model then becomes:</w:t>
       </w:r>
     </w:p>
     <w:p>
@@ -3247,7 +2546,7 @@
             <v:fill color2="black"/>
             <v:imagedata r:id="rId17" o:title=""/>
           </v:shape>
-          <o:OLEObject Type="Embed" ProgID="Equation.3" ShapeID="_x0000_i1025" DrawAspect="Content" ObjectID="_1736139581" r:id="rId18"/>
+          <o:OLEObject Type="Embed" ProgID="Equation.3" ShapeID="_x0000_i1025" DrawAspect="Content" ObjectID="_1736863864" r:id="rId18"/>
         </w:object>
       </w:r>
       <w:r>
@@ -3404,39 +2703,7 @@
           <w:szCs w:val="24"/>
           <w:lang w:val="en-GB"/>
         </w:rPr>
-        <w:t>The 1-dim EBM used in th</w:t>
-      </w:r>
-      <w:r>
-        <w:rPr>
-          <w:sz w:val="24"/>
-          <w:szCs w:val="24"/>
-          <w:lang w:val="en-GB"/>
-        </w:rPr>
-        <w:t>is</w:t>
-      </w:r>
-      <w:r>
-        <w:rPr>
-          <w:sz w:val="24"/>
-          <w:szCs w:val="24"/>
-          <w:lang w:val="en-GB"/>
-        </w:rPr>
-        <w:t xml:space="preserve"> exercise </w:t>
-      </w:r>
-      <w:r>
-        <w:rPr>
-          <w:sz w:val="24"/>
-          <w:szCs w:val="24"/>
-          <w:lang w:val="en-GB"/>
-        </w:rPr>
-        <w:t>includes meridional (across latitudes)</w:t>
-      </w:r>
-      <w:r>
-        <w:rPr>
-          <w:sz w:val="24"/>
-          <w:szCs w:val="24"/>
-          <w:lang w:val="en-GB"/>
-        </w:rPr>
-        <w:t xml:space="preserve"> heat flux. The model, which is described by North (1975), can be expressed with the following formula:</w:t>
+        <w:t>The 1-dim EBM used in this exercise includes meridional (across latitudes) heat flux. The model, which is described by North (1975), can be expressed with the following formula:</w:t>
       </w:r>
     </w:p>
     <w:p>
@@ -3448,13 +2715,35 @@
       </w:pPr>
       <m:oMathPara>
         <m:oMath>
-          <m:r>
-            <w:rPr>
-              <w:rFonts w:ascii="Cambria Math" w:hAnsi="Cambria Math"/>
-              <w:lang w:val="en-GB"/>
-            </w:rPr>
-            <m:t>QS</m:t>
-          </m:r>
+          <m:sSub>
+            <m:sSubPr>
+              <m:ctrlPr>
+                <w:rPr>
+                  <w:rFonts w:ascii="Cambria Math" w:hAnsi="Cambria Math"/>
+                  <w:i/>
+                  <w:lang w:val="en-GB"/>
+                </w:rPr>
+              </m:ctrlPr>
+            </m:sSubPr>
+            <m:e>
+              <m:r>
+                <w:rPr>
+                  <w:rFonts w:ascii="Cambria Math" w:hAnsi="Cambria Math"/>
+                  <w:lang w:val="en-GB"/>
+                </w:rPr>
+                <m:t>S</m:t>
+              </m:r>
+            </m:e>
+            <m:sub>
+              <m:r>
+                <w:rPr>
+                  <w:rFonts w:ascii="Cambria Math" w:hAnsi="Cambria Math"/>
+                  <w:lang w:val="en-GB"/>
+                </w:rPr>
+                <m:t>l</m:t>
+              </m:r>
+            </m:sub>
+          </m:sSub>
           <m:d>
             <m:dPr>
               <m:ctrlPr>
@@ -3635,76 +2924,6 @@
           <w:lang w:val="en-GB"/>
         </w:rPr>
       </w:pPr>
-      <w:r>
-        <w:rPr>
-          <w:noProof/>
-          <w:lang w:val="en-GB"/>
-        </w:rPr>
-        <w:drawing>
-          <wp:anchor distT="0" distB="0" distL="0" distR="0" simplePos="0" relativeHeight="251655680" behindDoc="0" locked="0" layoutInCell="1" allowOverlap="1" wp14:anchorId="21AB3F0B" wp14:editId="419E4012">
-            <wp:simplePos x="0" y="0"/>
-            <wp:positionH relativeFrom="column">
-              <wp:posOffset>154305</wp:posOffset>
-            </wp:positionH>
-            <wp:positionV relativeFrom="paragraph">
-              <wp:posOffset>147320</wp:posOffset>
-            </wp:positionV>
-            <wp:extent cx="5038090" cy="567055"/>
-            <wp:effectExtent l="0" t="0" r="0" b="0"/>
-            <wp:wrapSquare wrapText="largest"/>
-            <wp:docPr id="7" name="Picture 2"/>
-            <wp:cNvGraphicFramePr>
-              <a:graphicFrameLocks xmlns:a="http://schemas.openxmlformats.org/drawingml/2006/main" noChangeAspect="1"/>
-            </wp:cNvGraphicFramePr>
-            <a:graphic xmlns:a="http://schemas.openxmlformats.org/drawingml/2006/main">
-              <a:graphicData uri="http://schemas.openxmlformats.org/drawingml/2006/picture">
-                <pic:pic xmlns:pic="http://schemas.openxmlformats.org/drawingml/2006/picture">
-                  <pic:nvPicPr>
-                    <pic:cNvPr id="0" name="Picture 2"/>
-                    <pic:cNvPicPr>
-                      <a:picLocks noChangeAspect="1" noChangeArrowheads="1"/>
-                    </pic:cNvPicPr>
-                  </pic:nvPicPr>
-                  <pic:blipFill>
-                    <a:blip r:embed="rId19">
-                      <a:extLst>
-                        <a:ext uri="{28A0092B-C50C-407E-A947-70E740481C1C}">
-                          <a14:useLocalDpi xmlns:a14="http://schemas.microsoft.com/office/drawing/2010/main" val="0"/>
-                        </a:ext>
-                      </a:extLst>
-                    </a:blip>
-                    <a:srcRect/>
-                    <a:stretch>
-                      <a:fillRect/>
-                    </a:stretch>
-                  </pic:blipFill>
-                  <pic:spPr bwMode="auto">
-                    <a:xfrm>
-                      <a:off x="0" y="0"/>
-                      <a:ext cx="5038090" cy="567055"/>
-                    </a:xfrm>
-                    <a:prstGeom prst="rect">
-                      <a:avLst/>
-                    </a:prstGeom>
-                    <a:solidFill>
-                      <a:srgbClr val="FFFFFF"/>
-                    </a:solidFill>
-                    <a:ln>
-                      <a:noFill/>
-                    </a:ln>
-                  </pic:spPr>
-                </pic:pic>
-              </a:graphicData>
-            </a:graphic>
-            <wp14:sizeRelH relativeFrom="page">
-              <wp14:pctWidth>0</wp14:pctWidth>
-            </wp14:sizeRelH>
-            <wp14:sizeRelV relativeFrom="page">
-              <wp14:pctHeight>0</wp14:pctHeight>
-            </wp14:sizeRelV>
-          </wp:anchor>
-        </w:drawing>
-      </w:r>
     </w:p>
     <w:p>
       <w:pPr>
@@ -3715,77 +2934,13 @@
           <w:lang w:val="en-GB"/>
         </w:rPr>
       </w:pPr>
-    </w:p>
-    <w:p>
-      <w:pPr>
-        <w:pStyle w:val="BodyText"/>
-        <w:rPr>
-          <w:sz w:val="24"/>
-          <w:szCs w:val="24"/>
-          <w:lang w:val="en-GB"/>
-        </w:rPr>
-      </w:pPr>
-    </w:p>
-    <w:p>
-      <w:pPr>
-        <w:pStyle w:val="BodyText"/>
-        <w:rPr>
-          <w:sz w:val="24"/>
-          <w:szCs w:val="24"/>
-          <w:lang w:val="en-GB"/>
-        </w:rPr>
-      </w:pPr>
-    </w:p>
-    <w:p>
-      <w:pPr>
-        <w:pStyle w:val="BodyText"/>
-        <w:rPr>
-          <w:sz w:val="24"/>
-          <w:szCs w:val="24"/>
-          <w:lang w:val="en-GB"/>
-        </w:rPr>
-      </w:pPr>
-      <w:r>
-        <w:rPr>
-          <w:sz w:val="24"/>
-          <w:szCs w:val="24"/>
-          <w:lang w:val="en-GB"/>
-        </w:rPr>
-        <w:t xml:space="preserve">This model is considerably more complicated than the 0-dimensional EBM described in the section above. You don't need to understand everything in the model in detail, but you should understand the ideas behind it. Just as in the case of 0-dim EBM, an equilibrium is expressed between incoming </w:t>
-      </w:r>
-      <w:proofErr w:type="gramStart"/>
-      <w:r>
-        <w:rPr>
-          <w:sz w:val="24"/>
-          <w:szCs w:val="24"/>
-          <w:lang w:val="en-GB"/>
-        </w:rPr>
-        <w:t>energy</w:t>
-      </w:r>
-      <w:r>
-        <w:rPr>
-          <w:sz w:val="24"/>
-          <w:szCs w:val="24"/>
-          <w:lang w:val="en-GB"/>
-        </w:rPr>
-        <w:t xml:space="preserve"> </w:t>
-      </w:r>
-      <w:r>
-        <w:rPr>
-          <w:sz w:val="24"/>
-          <w:szCs w:val="24"/>
-          <w:lang w:val="en-GB"/>
-        </w:rPr>
-        <w:t xml:space="preserve"> (</w:t>
-      </w:r>
-      <w:proofErr w:type="gramEnd"/>
-      <w:r>
-        <w:rPr>
-          <w:sz w:val="24"/>
-          <w:szCs w:val="24"/>
-          <w:lang w:val="en-GB"/>
-        </w:rPr>
-        <w:t>in the left term) and outgoing energy (in the right term). One difference, however, is that in the 1-dim model the expression applies to a certain latitude zone instead of the entire earth. In the formula above, the latitude is indicated by the symbol</w:t>
+      <w:r>
+        <w:rPr>
+          <w:sz w:val="24"/>
+          <w:szCs w:val="24"/>
+          <w:lang w:val="en-GB"/>
+        </w:rPr>
+        <w:t>This model is considerably more complicated than the 0-dimensional EBM described in the section above. You don't need to understand everything in the model in detail, but you should understand the ideas behind it. Just as in the case of 0-dim EBM, an equilibrium is expressed between incoming energy (in the left term) and outgoing energy (in the right term). One difference, however, is that in the 1-dim model the expression applies to a certain latitude zone instead of the entire earth. In the formula above,</w:t>
       </w:r>
       <w:r>
         <w:rPr>
@@ -3812,6 +2967,22 @@
           <w:szCs w:val="24"/>
           <w:lang w:val="en-GB"/>
         </w:rPr>
+        <w:t xml:space="preserve"> </w:t>
+      </w:r>
+      <w:r>
+        <w:rPr>
+          <w:sz w:val="24"/>
+          <w:szCs w:val="24"/>
+          <w:lang w:val="en-GB"/>
+        </w:rPr>
+        <w:t>represents the different latitudes considered in the model which is are represented going from -1 (in the south) to 1 (in the north)</w:t>
+      </w:r>
+      <w:r>
+        <w:rPr>
+          <w:sz w:val="24"/>
+          <w:szCs w:val="24"/>
+          <w:lang w:val="en-GB"/>
+        </w:rPr>
         <w:t>. Other components in the model are:</w:t>
       </w:r>
     </w:p>
@@ -3843,33 +3014,84 @@
           <w:numId w:val="4"/>
         </w:numPr>
         <w:rPr>
-          <w:i/>
-          <w:iCs/>
-          <w:sz w:val="24"/>
-          <w:szCs w:val="24"/>
-          <w:lang w:val="en-GB"/>
-        </w:rPr>
-      </w:pPr>
-      <w:proofErr w:type="gramStart"/>
-      <w:r>
-        <w:rPr>
-          <w:i/>
-          <w:iCs/>
-          <w:sz w:val="24"/>
-          <w:szCs w:val="24"/>
-          <w:lang w:val="en-GB"/>
-        </w:rPr>
-        <w:t>Q</w:t>
-      </w:r>
-      <w:r>
-        <w:rPr>
-          <w:sz w:val="24"/>
-          <w:szCs w:val="24"/>
-          <w:lang w:val="en-GB"/>
-        </w:rPr>
-        <w:t xml:space="preserve"> :</w:t>
-      </w:r>
-      <w:proofErr w:type="gramEnd"/>
+          <w:sz w:val="24"/>
+          <w:szCs w:val="24"/>
+          <w:lang w:val="en-GB"/>
+        </w:rPr>
+      </w:pPr>
+      <m:oMath>
+        <m:sSub>
+          <m:sSubPr>
+            <m:ctrlPr>
+              <w:rPr>
+                <w:rFonts w:ascii="Cambria Math" w:hAnsi="Cambria Math"/>
+                <w:i/>
+                <w:iCs/>
+                <w:sz w:val="24"/>
+                <w:szCs w:val="24"/>
+                <w:lang w:val="en-GB"/>
+              </w:rPr>
+            </m:ctrlPr>
+          </m:sSubPr>
+          <m:e>
+            <m:r>
+              <w:rPr>
+                <w:rFonts w:ascii="Cambria Math" w:hAnsi="Cambria Math"/>
+                <w:sz w:val="24"/>
+                <w:szCs w:val="24"/>
+                <w:lang w:val="en-GB"/>
+              </w:rPr>
+              <m:t>S</m:t>
+            </m:r>
+          </m:e>
+          <m:sub>
+            <m:r>
+              <w:rPr>
+                <w:rFonts w:ascii="Cambria Math" w:hAnsi="Cambria Math"/>
+                <w:sz w:val="24"/>
+                <w:szCs w:val="24"/>
+                <w:lang w:val="en-GB"/>
+              </w:rPr>
+              <m:t>l</m:t>
+            </m:r>
+          </m:sub>
+        </m:sSub>
+        <m:r>
+          <w:rPr>
+            <w:rFonts w:ascii="Cambria Math" w:hAnsi="Cambria Math"/>
+            <w:sz w:val="24"/>
+            <w:szCs w:val="24"/>
+            <w:lang w:val="en-GB"/>
+          </w:rPr>
+          <m:t>(</m:t>
+        </m:r>
+        <m:r>
+          <w:rPr>
+            <w:rFonts w:ascii="Cambria Math" w:hAnsi="Cambria Math"/>
+            <w:sz w:val="24"/>
+            <w:szCs w:val="24"/>
+            <w:lang w:val="en-GB"/>
+          </w:rPr>
+          <m:t>x</m:t>
+        </m:r>
+        <m:r>
+          <w:rPr>
+            <w:rFonts w:ascii="Cambria Math" w:hAnsi="Cambria Math"/>
+            <w:sz w:val="24"/>
+            <w:szCs w:val="24"/>
+            <w:lang w:val="en-GB"/>
+          </w:rPr>
+          <m:t>)</m:t>
+        </m:r>
+      </m:oMath>
+      <w:r>
+        <w:rPr>
+          <w:sz w:val="24"/>
+          <w:szCs w:val="24"/>
+          <w:lang w:val="en-GB"/>
+        </w:rPr>
+        <w:t>:</w:t>
+      </w:r>
       <w:r>
         <w:rPr>
           <w:sz w:val="24"/>
@@ -3884,23 +3106,47 @@
           <w:szCs w:val="24"/>
           <w:lang w:val="en-GB"/>
         </w:rPr>
-        <w:t>the incoming solar energy divided by 4 (</w:t>
-      </w:r>
-      <w:r>
-        <w:rPr>
-          <w:sz w:val="24"/>
-          <w:szCs w:val="24"/>
-          <w:lang w:val="en-GB"/>
-        </w:rPr>
-        <w:t xml:space="preserve">as the term </w:t>
-      </w:r>
-      <w:r>
-        <w:rPr>
-          <w:sz w:val="24"/>
-          <w:szCs w:val="24"/>
-          <w:lang w:val="en-GB"/>
-        </w:rPr>
-        <w:t>S/4 in the 0-dim model).</w:t>
+        <w:t xml:space="preserve">indicates </w:t>
+      </w:r>
+      <w:r>
+        <w:rPr>
+          <w:sz w:val="24"/>
+          <w:szCs w:val="24"/>
+          <w:lang w:val="en-GB"/>
+        </w:rPr>
+        <w:t>the local solar irradiance, that is the total solar irradiance divided by 4 (</w:t>
+      </w:r>
+      <w:r>
+        <w:rPr>
+          <w:sz w:val="24"/>
+          <w:szCs w:val="24"/>
+          <w:lang w:val="en-GB"/>
+        </w:rPr>
+        <w:t>as the term S/4 in the 0-dim model)</w:t>
+      </w:r>
+      <w:r>
+        <w:rPr>
+          <w:sz w:val="24"/>
+          <w:szCs w:val="24"/>
+          <w:lang w:val="en-GB"/>
+        </w:rPr>
+        <w:t xml:space="preserve">, and then multiplied by a factor describing which portion is received at each latitude (symbolized by </w:t>
+      </w:r>
+      <w:r>
+        <w:rPr>
+          <w:sz w:val="24"/>
+          <w:szCs w:val="24"/>
+          <w:lang w:val="en-GB"/>
+        </w:rPr>
+        <w:t>x</w:t>
+      </w:r>
+      <w:r>
+        <w:rPr>
+          <w:sz w:val="24"/>
+          <w:szCs w:val="24"/>
+          <w:lang w:val="en-GB"/>
+        </w:rPr>
+        <w:t>).</w:t>
       </w:r>
     </w:p>
     <w:p>
@@ -3911,28 +3157,20 @@
           <w:numId w:val="4"/>
         </w:numPr>
         <w:rPr>
-          <w:sz w:val="24"/>
-          <w:szCs w:val="24"/>
-          <w:lang w:val="en-GB"/>
-        </w:rPr>
-      </w:pPr>
-      <w:r>
-        <w:rPr>
           <w:i/>
           <w:iCs/>
           <w:sz w:val="24"/>
           <w:szCs w:val="24"/>
           <w:lang w:val="en-GB"/>
         </w:rPr>
-        <w:t>S</w:t>
-      </w:r>
-      <w:r>
-        <w:rPr>
-          <w:sz w:val="24"/>
-          <w:szCs w:val="24"/>
-          <w:lang w:val="en-GB"/>
-        </w:rPr>
-        <w:t>(</w:t>
+      </w:pPr>
+      <w:r>
+        <w:rPr>
+          <w:sz w:val="24"/>
+          <w:szCs w:val="24"/>
+          <w:lang w:val="en-GB"/>
+        </w:rPr>
+        <w:t>α(</w:t>
       </w:r>
       <w:r>
         <w:rPr>
@@ -3942,24 +3180,18 @@
           <w:szCs w:val="24"/>
           <w:lang w:val="en-GB"/>
         </w:rPr>
-        <w:t>x</w:t>
-      </w:r>
-      <w:r>
-        <w:rPr>
-          <w:sz w:val="24"/>
-          <w:szCs w:val="24"/>
-          <w:lang w:val="en-GB"/>
-        </w:rPr>
-        <w:t>)</w:t>
-      </w:r>
-      <w:r>
-        <w:rPr>
-          <w:sz w:val="24"/>
-          <w:szCs w:val="24"/>
-          <w:lang w:val="en-GB"/>
-        </w:rPr>
-        <w:t>:</w:t>
-      </w:r>
+        <w:t>T</w:t>
+      </w:r>
+      <w:proofErr w:type="gramStart"/>
+      <w:r>
+        <w:rPr>
+          <w:sz w:val="24"/>
+          <w:szCs w:val="24"/>
+          <w:lang w:val="en-GB"/>
+        </w:rPr>
+        <w:t>) :</w:t>
+      </w:r>
+      <w:proofErr w:type="gramEnd"/>
       <w:r>
         <w:rPr>
           <w:sz w:val="24"/>
@@ -3974,7 +3206,37 @@
           <w:szCs w:val="24"/>
           <w:lang w:val="en-GB"/>
         </w:rPr>
-        <w:t>indicates what percentage of the solar energy is received at a certain latitude x</w:t>
+        <w:t>The albedo α at a certain temperature T. The albedo is thus allowed to vary with temperature.</w:t>
+      </w:r>
+    </w:p>
+    <w:p>
+      <w:pPr>
+        <w:pStyle w:val="BodyText"/>
+        <w:rPr>
+          <w:sz w:val="24"/>
+          <w:szCs w:val="24"/>
+          <w:lang w:val="en-GB"/>
+        </w:rPr>
+      </w:pPr>
+    </w:p>
+    <w:p>
+      <w:pPr>
+        <w:pStyle w:val="BodyText"/>
+        <w:rPr>
+          <w:i/>
+          <w:iCs/>
+          <w:sz w:val="24"/>
+          <w:szCs w:val="24"/>
+          <w:lang w:val="en-GB"/>
+        </w:rPr>
+      </w:pPr>
+      <w:r>
+        <w:rPr>
+          <w:sz w:val="24"/>
+          <w:szCs w:val="24"/>
+          <w:lang w:val="en-GB"/>
+        </w:rPr>
+        <w:t xml:space="preserve">Outgoing energy: </w:t>
       </w:r>
     </w:p>
     <w:p>
@@ -3985,27 +3247,10 @@
           <w:numId w:val="4"/>
         </w:numPr>
         <w:rPr>
-          <w:sz w:val="24"/>
-          <w:szCs w:val="24"/>
-          <w:lang w:val="en-GB"/>
-        </w:rPr>
-      </w:pPr>
-      <w:r>
-        <w:rPr>
-          <w:sz w:val="24"/>
-          <w:szCs w:val="24"/>
-          <w:lang w:val="en-GB"/>
-        </w:rPr>
-        <w:t>(NOTE! the symbol S thus has a different meaning here than in the 0-dim model).</w:t>
-      </w:r>
-    </w:p>
-    <w:p>
-      <w:pPr>
-        <w:pStyle w:val="BodyText"/>
-        <w:numPr>
-          <w:ilvl w:val="0"/>
-          <w:numId w:val="4"/>
-        </w:numPr>
+          <w:lang w:val="en-GB"/>
+        </w:rPr>
+      </w:pPr>
+      <w:r>
         <w:rPr>
           <w:i/>
           <w:iCs/>
@@ -4013,14 +3258,15 @@
           <w:szCs w:val="24"/>
           <w:lang w:val="en-GB"/>
         </w:rPr>
-      </w:pPr>
-      <w:r>
-        <w:rPr>
-          <w:sz w:val="24"/>
-          <w:szCs w:val="24"/>
-          <w:lang w:val="en-GB"/>
-        </w:rPr>
-        <w:t>α(</w:t>
+        <w:t>A</w:t>
+      </w:r>
+      <w:r>
+        <w:rPr>
+          <w:sz w:val="24"/>
+          <w:szCs w:val="24"/>
+          <w:lang w:val="en-GB"/>
+        </w:rPr>
+        <w:t xml:space="preserve"> + </w:t>
       </w:r>
       <w:r>
         <w:rPr>
@@ -4030,102 +3276,6 @@
           <w:szCs w:val="24"/>
           <w:lang w:val="en-GB"/>
         </w:rPr>
-        <w:t>T</w:t>
-      </w:r>
-      <w:proofErr w:type="gramStart"/>
-      <w:r>
-        <w:rPr>
-          <w:sz w:val="24"/>
-          <w:szCs w:val="24"/>
-          <w:lang w:val="en-GB"/>
-        </w:rPr>
-        <w:t>) :</w:t>
-      </w:r>
-      <w:proofErr w:type="gramEnd"/>
-      <w:r>
-        <w:rPr>
-          <w:sz w:val="24"/>
-          <w:szCs w:val="24"/>
-          <w:lang w:val="en-GB"/>
-        </w:rPr>
-        <w:t xml:space="preserve"> </w:t>
-      </w:r>
-      <w:r>
-        <w:rPr>
-          <w:sz w:val="24"/>
-          <w:szCs w:val="24"/>
-          <w:lang w:val="en-GB"/>
-        </w:rPr>
-        <w:t>The albedo α at a certain temperature T. The albedo is thus allowed to vary with temperature.</w:t>
-      </w:r>
-    </w:p>
-    <w:p>
-      <w:pPr>
-        <w:pStyle w:val="BodyText"/>
-        <w:rPr>
-          <w:sz w:val="24"/>
-          <w:szCs w:val="24"/>
-          <w:lang w:val="en-GB"/>
-        </w:rPr>
-      </w:pPr>
-    </w:p>
-    <w:p>
-      <w:pPr>
-        <w:pStyle w:val="BodyText"/>
-        <w:rPr>
-          <w:i/>
-          <w:iCs/>
-          <w:sz w:val="24"/>
-          <w:szCs w:val="24"/>
-          <w:lang w:val="en-GB"/>
-        </w:rPr>
-      </w:pPr>
-      <w:r>
-        <w:rPr>
-          <w:sz w:val="24"/>
-          <w:szCs w:val="24"/>
-          <w:lang w:val="en-GB"/>
-        </w:rPr>
-        <w:t xml:space="preserve">Outgoing energy: </w:t>
-      </w:r>
-    </w:p>
-    <w:p>
-      <w:pPr>
-        <w:pStyle w:val="BodyText"/>
-        <w:numPr>
-          <w:ilvl w:val="0"/>
-          <w:numId w:val="4"/>
-        </w:numPr>
-        <w:rPr>
-          <w:lang w:val="en-GB"/>
-        </w:rPr>
-      </w:pPr>
-      <w:r>
-        <w:rPr>
-          <w:i/>
-          <w:iCs/>
-          <w:sz w:val="24"/>
-          <w:szCs w:val="24"/>
-          <w:lang w:val="en-GB"/>
-        </w:rPr>
-        <w:t>A</w:t>
-      </w:r>
-      <w:r>
-        <w:rPr>
-          <w:sz w:val="24"/>
-          <w:szCs w:val="24"/>
-          <w:lang w:val="en-GB"/>
-        </w:rPr>
-        <w:t xml:space="preserve"> + </w:t>
-      </w:r>
-      <w:r>
-        <w:rPr>
-          <w:i/>
-          <w:iCs/>
-          <w:sz w:val="24"/>
-          <w:szCs w:val="24"/>
-          <w:lang w:val="en-GB"/>
-        </w:rPr>
         <w:t>BT</w:t>
       </w:r>
       <w:r>
@@ -4142,7 +3292,52 @@
           <w:szCs w:val="24"/>
           <w:lang w:val="en-GB"/>
         </w:rPr>
-        <w:t xml:space="preserve"> outgoing long-wave radiation taking into account the model's greenhouse effect. A is a constant and B a factor that is multiplied by the temperature T. As in the 0-dim model, the outgoing radiation is thus dependent on the temperature. A big difference, however, is that here this dependence is assumed to be linear, instead of depending on T4. This is a gross simplification which means that the chosen values of A and B only </w:t>
+        <w:t xml:space="preserve"> outgoing long-wave radiation taking into account the model's greenhouse effect. A is a constant and B a factor that is multiplied by the temperature T. As in the 0-dim model, the outgoing radiation is thus dependent on the temperature. A big difference, however, is that here this dependence is assumed to be linear, instead of depending on </w:t>
+      </w:r>
+      <m:oMath>
+        <m:sSup>
+          <m:sSupPr>
+            <m:ctrlPr>
+              <w:rPr>
+                <w:rFonts w:ascii="Cambria Math" w:hAnsi="Cambria Math"/>
+                <w:i/>
+                <w:sz w:val="24"/>
+                <w:szCs w:val="24"/>
+                <w:lang w:val="en-GB"/>
+              </w:rPr>
+            </m:ctrlPr>
+          </m:sSupPr>
+          <m:e>
+            <m:r>
+              <w:rPr>
+                <w:rFonts w:ascii="Cambria Math" w:hAnsi="Cambria Math"/>
+                <w:sz w:val="24"/>
+                <w:szCs w:val="24"/>
+                <w:lang w:val="en-GB"/>
+              </w:rPr>
+              <m:t>T</m:t>
+            </m:r>
+          </m:e>
+          <m:sup>
+            <m:r>
+              <w:rPr>
+                <w:rFonts w:ascii="Cambria Math" w:hAnsi="Cambria Math"/>
+                <w:sz w:val="24"/>
+                <w:szCs w:val="24"/>
+                <w:lang w:val="en-GB"/>
+              </w:rPr>
+              <m:t>4</m:t>
+            </m:r>
+          </m:sup>
+        </m:sSup>
+      </m:oMath>
+      <w:r>
+        <w:rPr>
+          <w:sz w:val="24"/>
+          <w:szCs w:val="24"/>
+          <w:lang w:val="en-GB"/>
+        </w:rPr>
+        <w:t xml:space="preserve">. This is a gross simplification which means that the chosen values of A and B only </w:t>
       </w:r>
       <w:r>
         <w:rPr>
@@ -4199,7 +3394,7 @@
                     </pic:cNvPicPr>
                   </pic:nvPicPr>
                   <pic:blipFill>
-                    <a:blip r:embed="rId20">
+                    <a:blip r:embed="rId19">
                       <a:extLst>
                         <a:ext uri="{28A0092B-C50C-407E-A947-70E740481C1C}">
                           <a14:useLocalDpi xmlns:a14="http://schemas.microsoft.com/office/drawing/2010/main" val="0"/>
@@ -4246,97 +3441,41 @@
           <w:szCs w:val="24"/>
           <w:lang w:val="en-GB"/>
         </w:rPr>
-        <w:t xml:space="preserve">expresses the heat flux between the latitudes. The factor D </w:t>
+        <w:t xml:space="preserve">expresses the heat flux between the latitudes. </w:t>
+      </w:r>
+      <w:r>
+        <w:rPr>
+          <w:sz w:val="24"/>
+          <w:szCs w:val="24"/>
+          <w:lang w:val="sv-SE"/>
+        </w:rPr>
+        <w:t xml:space="preserve">The </w:t>
       </w:r>
       <w:proofErr w:type="spellStart"/>
       <w:r>
         <w:rPr>
           <w:sz w:val="24"/>
           <w:szCs w:val="24"/>
-          <w:lang w:val="en-GB"/>
-        </w:rPr>
-        <w:t>ett</w:t>
+          <w:lang w:val="sv-SE"/>
+        </w:rPr>
+        <w:t>factor</w:t>
       </w:r>
       <w:proofErr w:type="spellEnd"/>
       <w:r>
         <w:rPr>
           <w:sz w:val="24"/>
           <w:szCs w:val="24"/>
-          <w:lang w:val="en-GB"/>
-        </w:rPr>
-        <w:t xml:space="preserve"> </w:t>
-      </w:r>
-      <w:proofErr w:type="spellStart"/>
-      <w:r>
-        <w:rPr>
-          <w:sz w:val="24"/>
-          <w:szCs w:val="24"/>
-          <w:lang w:val="en-GB"/>
-        </w:rPr>
-        <w:t>uttryck</w:t>
-      </w:r>
-      <w:proofErr w:type="spellEnd"/>
-      <w:r>
-        <w:rPr>
-          <w:sz w:val="24"/>
-          <w:szCs w:val="24"/>
-          <w:lang w:val="en-GB"/>
-        </w:rPr>
-        <w:t xml:space="preserve"> för </w:t>
-      </w:r>
-      <w:proofErr w:type="spellStart"/>
-      <w:r>
-        <w:rPr>
-          <w:sz w:val="24"/>
-          <w:szCs w:val="24"/>
-          <w:lang w:val="en-GB"/>
-        </w:rPr>
-        <w:t>värmeflödet</w:t>
-      </w:r>
-      <w:proofErr w:type="spellEnd"/>
-      <w:r>
-        <w:rPr>
-          <w:sz w:val="24"/>
-          <w:szCs w:val="24"/>
-          <w:lang w:val="en-GB"/>
-        </w:rPr>
-        <w:t xml:space="preserve"> </w:t>
-      </w:r>
-      <w:proofErr w:type="spellStart"/>
-      <w:r>
-        <w:rPr>
-          <w:sz w:val="24"/>
-          <w:szCs w:val="24"/>
-          <w:lang w:val="en-GB"/>
-        </w:rPr>
-        <w:t>mellan</w:t>
-      </w:r>
-      <w:proofErr w:type="spellEnd"/>
-      <w:r>
-        <w:rPr>
-          <w:sz w:val="24"/>
-          <w:szCs w:val="24"/>
-          <w:lang w:val="en-GB"/>
-        </w:rPr>
-        <w:t xml:space="preserve"> </w:t>
-      </w:r>
-      <w:proofErr w:type="spellStart"/>
-      <w:r>
-        <w:rPr>
-          <w:sz w:val="24"/>
-          <w:szCs w:val="24"/>
-          <w:lang w:val="en-GB"/>
-        </w:rPr>
-        <w:t>latituderna</w:t>
-      </w:r>
-      <w:proofErr w:type="spellEnd"/>
-      <w:r>
-        <w:rPr>
-          <w:sz w:val="24"/>
-          <w:szCs w:val="24"/>
-          <w:lang w:val="en-GB"/>
-        </w:rPr>
-        <w:t xml:space="preserve">. </w:t>
+          <w:lang w:val="sv-SE"/>
+        </w:rPr>
+        <w:t xml:space="preserve"> D </w:t>
+      </w:r>
+      <w:r>
+        <w:rPr>
+          <w:sz w:val="24"/>
+          <w:szCs w:val="24"/>
+          <w:lang w:val="sv-SE"/>
+        </w:rPr>
+        <w:t xml:space="preserve">ett uttryck för värmeflödet mellan latituderna. </w:t>
       </w:r>
       <w:r>
         <w:rPr>
@@ -4513,12 +3652,12 @@
       </w:pPr>
     </w:p>
     <w:sectPr>
-      <w:headerReference w:type="even" r:id="rId21"/>
-      <w:headerReference w:type="default" r:id="rId22"/>
-      <w:footerReference w:type="even" r:id="rId23"/>
-      <w:footerReference w:type="default" r:id="rId24"/>
-      <w:headerReference w:type="first" r:id="rId25"/>
-      <w:footerReference w:type="first" r:id="rId26"/>
+      <w:headerReference w:type="even" r:id="rId20"/>
+      <w:headerReference w:type="default" r:id="rId21"/>
+      <w:footerReference w:type="even" r:id="rId22"/>
+      <w:footerReference w:type="default" r:id="rId23"/>
+      <w:headerReference w:type="first" r:id="rId24"/>
+      <w:footerReference w:type="first" r:id="rId25"/>
       <w:pgSz w:w="11906" w:h="16838"/>
       <w:pgMar w:top="1931" w:right="1417" w:bottom="1417" w:left="1417" w:header="1417" w:footer="708" w:gutter="0"/>
       <w:cols w:space="720"/>

</xml_diff>